<commit_message>
se añade portada y contenido al documento
</commit_message>
<xml_diff>
--- a/Práctica 2 - Guía de estilo/Práctica 2.docx
+++ b/Práctica 2 - Guía de estilo/Práctica 2.docx
@@ -2,14 +2,1582 @@
 <file path=word/document.xml><?xml version="1.0" encoding="utf-8"?>
 <w:document xmlns:wpc="http://schemas.microsoft.com/office/word/2010/wordprocessingCanvas" xmlns:cx="http://schemas.microsoft.com/office/drawing/2014/chartex" xmlns:mc="http://schemas.openxmlformats.org/markup-compatibility/2006" xmlns:o="urn:schemas-microsoft-com:office:office" xmlns:r="http://schemas.openxmlformats.org/officeDocument/2006/relationships" xmlns:m="http://schemas.openxmlformats.org/officeDocument/2006/math" xmlns:v="urn:schemas-microsoft-com:vml" xmlns:wp14="http://schemas.microsoft.com/office/word/2010/wordprocessingDrawing" xmlns:wp="http://schemas.openxmlformats.org/drawingml/2006/wordprocessingDrawing" xmlns:w10="urn:schemas-microsoft-com:office:word" xmlns:w="http://schemas.openxmlformats.org/wordprocessingml/2006/main" xmlns:w14="http://schemas.microsoft.com/office/word/2010/wordml" xmlns:w15="http://schemas.microsoft.com/office/word/2012/wordml" xmlns:w16se="http://schemas.microsoft.com/office/word/2015/wordml/symex" xmlns:wpg="http://schemas.microsoft.com/office/word/2010/wordprocessingGroup" xmlns:wpi="http://schemas.microsoft.com/office/word/2010/wordprocessingInk" xmlns:wne="http://schemas.microsoft.com/office/word/2006/wordml" xmlns:wps="http://schemas.microsoft.com/office/word/2010/wordprocessingShape" mc:Ignorable="w14 w15 w16se wp14">
   <w:body>
+    <w:sdt>
+      <w:sdtPr>
+        <w:id w:val="-1037423668"/>
+        <w:docPartObj>
+          <w:docPartGallery w:val="Cover Pages"/>
+          <w:docPartUnique/>
+        </w:docPartObj>
+      </w:sdtPr>
+      <w:sdtContent>
+        <w:p>
+          <w:r>
+            <w:rPr>
+              <w:noProof/>
+            </w:rPr>
+            <mc:AlternateContent>
+              <mc:Choice Requires="wps">
+                <w:drawing>
+                  <wp:anchor distT="0" distB="0" distL="114300" distR="114300" simplePos="0" relativeHeight="251659264" behindDoc="0" locked="0" layoutInCell="1" allowOverlap="1">
+                    <wp:simplePos x="0" y="0"/>
+                    <wp:positionH relativeFrom="page">
+                      <wp:align>center</wp:align>
+                    </wp:positionH>
+                    <wp:positionV relativeFrom="page">
+                      <wp:align>center</wp:align>
+                    </wp:positionV>
+                    <wp:extent cx="1712890" cy="3840480"/>
+                    <wp:effectExtent l="0" t="0" r="1270" b="0"/>
+                    <wp:wrapNone/>
+                    <wp:docPr id="138" name="Cuadro de texto 138"/>
+                    <wp:cNvGraphicFramePr/>
+                    <a:graphic xmlns:a="http://schemas.openxmlformats.org/drawingml/2006/main">
+                      <a:graphicData uri="http://schemas.microsoft.com/office/word/2010/wordprocessingShape">
+                        <wps:wsp>
+                          <wps:cNvSpPr txBox="1"/>
+                          <wps:spPr>
+                            <a:xfrm>
+                              <a:off x="0" y="0"/>
+                              <a:ext cx="1712890" cy="3840480"/>
+                            </a:xfrm>
+                            <a:prstGeom prst="rect">
+                              <a:avLst/>
+                            </a:prstGeom>
+                            <a:solidFill>
+                              <a:schemeClr val="lt1"/>
+                            </a:solidFill>
+                            <a:ln w="6350">
+                              <a:noFill/>
+                            </a:ln>
+                            <a:effectLst/>
+                          </wps:spPr>
+                          <wps:style>
+                            <a:lnRef idx="0">
+                              <a:schemeClr val="accent1"/>
+                            </a:lnRef>
+                            <a:fillRef idx="0">
+                              <a:schemeClr val="accent1"/>
+                            </a:fillRef>
+                            <a:effectRef idx="0">
+                              <a:schemeClr val="accent1"/>
+                            </a:effectRef>
+                            <a:fontRef idx="minor">
+                              <a:schemeClr val="dk1"/>
+                            </a:fontRef>
+                          </wps:style>
+                          <wps:txbx>
+                            <w:txbxContent>
+                              <w:tbl>
+                                <w:tblPr>
+                                  <w:tblW w:w="5000" w:type="pct"/>
+                                  <w:jc w:val="center"/>
+                                  <w:tblBorders>
+                                    <w:insideV w:val="single" w:sz="12" w:space="0" w:color="ED7D31" w:themeColor="accent2"/>
+                                  </w:tblBorders>
+                                  <w:tblCellMar>
+                                    <w:top w:w="1296" w:type="dxa"/>
+                                    <w:left w:w="360" w:type="dxa"/>
+                                    <w:bottom w:w="1296" w:type="dxa"/>
+                                    <w:right w:w="360" w:type="dxa"/>
+                                  </w:tblCellMar>
+                                  <w:tblLook w:val="04A0" w:firstRow="1" w:lastRow="0" w:firstColumn="1" w:lastColumn="0" w:noHBand="0" w:noVBand="1"/>
+                                </w:tblPr>
+                                <w:tblGrid>
+                                  <w:gridCol w:w="5748"/>
+                                  <w:gridCol w:w="5444"/>
+                                </w:tblGrid>
+                                <w:tr>
+                                  <w:trPr>
+                                    <w:jc w:val="center"/>
+                                  </w:trPr>
+                                  <w:tc>
+                                    <w:tcPr>
+                                      <w:tcW w:w="2568" w:type="pct"/>
+                                      <w:vAlign w:val="center"/>
+                                    </w:tcPr>
+                                    <w:p>
+                                      <w:pPr>
+                                        <w:jc w:val="right"/>
+                                      </w:pPr>
+                                      <w:r>
+                                        <w:rPr>
+                                          <w:noProof/>
+                                          <w:lang w:eastAsia="es-ES"/>
+                                        </w:rPr>
+                                        <w:drawing>
+                                          <wp:inline distT="0" distB="0" distL="0" distR="0" wp14:anchorId="747B94F5" wp14:editId="7AC1B030">
+                                            <wp:extent cx="3098549" cy="3276600"/>
+                                            <wp:effectExtent l="0" t="0" r="6985" b="0"/>
+                                            <wp:docPr id="1" name="Imagen 1"/>
+                                            <wp:cNvGraphicFramePr>
+                                              <a:graphicFrameLocks xmlns:a="http://schemas.openxmlformats.org/drawingml/2006/main" noChangeAspect="1"/>
+                                            </wp:cNvGraphicFramePr>
+                                            <a:graphic xmlns:a="http://schemas.openxmlformats.org/drawingml/2006/main">
+                                              <a:graphicData uri="http://schemas.openxmlformats.org/drawingml/2006/picture">
+                                                <pic:pic xmlns:pic="http://schemas.openxmlformats.org/drawingml/2006/picture">
+                                                  <pic:nvPicPr>
+                                                    <pic:cNvPr id="1" name=""/>
+                                                    <pic:cNvPicPr/>
+                                                  </pic:nvPicPr>
+                                                  <pic:blipFill>
+                                                    <a:blip r:embed="rId5"/>
+                                                    <a:stretch>
+                                                      <a:fillRect/>
+                                                    </a:stretch>
+                                                  </pic:blipFill>
+                                                  <pic:spPr>
+                                                    <a:xfrm>
+                                                      <a:off x="0" y="0"/>
+                                                      <a:ext cx="3100876" cy="3279061"/>
+                                                    </a:xfrm>
+                                                    <a:prstGeom prst="rect">
+                                                      <a:avLst/>
+                                                    </a:prstGeom>
+                                                  </pic:spPr>
+                                                </pic:pic>
+                                              </a:graphicData>
+                                            </a:graphic>
+                                          </wp:inline>
+                                        </w:drawing>
+                                      </w:r>
+                                    </w:p>
+                                    <w:sdt>
+                                      <w:sdtPr>
+                                        <w:rPr>
+                                          <w:rFonts w:ascii="Arial Black" w:hAnsi="Arial Black"/>
+                                          <w:caps/>
+                                          <w:color w:val="191919" w:themeColor="text1" w:themeTint="E6"/>
+                                          <w:sz w:val="72"/>
+                                          <w:szCs w:val="72"/>
+                                        </w:rPr>
+                                        <w:alias w:val="Título"/>
+                                        <w:tag w:val=""/>
+                                        <w:id w:val="-438379639"/>
+                                        <w:dataBinding w:prefixMappings="xmlns:ns0='http://purl.org/dc/elements/1.1/' xmlns:ns1='http://schemas.openxmlformats.org/package/2006/metadata/core-properties' " w:xpath="/ns1:coreProperties[1]/ns0:title[1]" w:storeItemID="{6C3C8BC8-F283-45AE-878A-BAB7291924A1}"/>
+                                        <w:text/>
+                                      </w:sdtPr>
+                                      <w:sdtContent>
+                                        <w:p>
+                                          <w:pPr>
+                                            <w:pStyle w:val="Sinespaciado"/>
+                                            <w:spacing w:line="312" w:lineRule="auto"/>
+                                            <w:jc w:val="center"/>
+                                            <w:rPr>
+                                              <w:rFonts w:ascii="Arial Black" w:hAnsi="Arial Black"/>
+                                              <w:caps/>
+                                              <w:color w:val="191919" w:themeColor="text1" w:themeTint="E6"/>
+                                              <w:sz w:val="72"/>
+                                              <w:szCs w:val="72"/>
+                                            </w:rPr>
+                                          </w:pPr>
+                                          <w:r>
+                                            <w:rPr>
+                                              <w:rFonts w:ascii="Arial Black" w:hAnsi="Arial Black"/>
+                                              <w:caps/>
+                                              <w:color w:val="191919" w:themeColor="text1" w:themeTint="E6"/>
+                                              <w:sz w:val="72"/>
+                                              <w:szCs w:val="72"/>
+                                            </w:rPr>
+                                            <w:t>PRÁCTICA 2  GUÍA DE ESTILOS</w:t>
+                                          </w:r>
+                                        </w:p>
+                                      </w:sdtContent>
+                                    </w:sdt>
+                                    <w:sdt>
+                                      <w:sdtPr>
+                                        <w:rPr>
+                                          <w:color w:val="000000" w:themeColor="text1"/>
+                                          <w:sz w:val="24"/>
+                                          <w:szCs w:val="24"/>
+                                        </w:rPr>
+                                        <w:alias w:val="Subtítulo"/>
+                                        <w:tag w:val=""/>
+                                        <w:id w:val="1354072561"/>
+                                        <w:showingPlcHdr/>
+                                        <w:dataBinding w:prefixMappings="xmlns:ns0='http://purl.org/dc/elements/1.1/' xmlns:ns1='http://schemas.openxmlformats.org/package/2006/metadata/core-properties' " w:xpath="/ns1:coreProperties[1]/ns0:subject[1]" w:storeItemID="{6C3C8BC8-F283-45AE-878A-BAB7291924A1}"/>
+                                        <w:text/>
+                                      </w:sdtPr>
+                                      <w:sdtContent>
+                                        <w:p>
+                                          <w:pPr>
+                                            <w:jc w:val="right"/>
+                                            <w:rPr>
+                                              <w:sz w:val="24"/>
+                                              <w:szCs w:val="24"/>
+                                            </w:rPr>
+                                          </w:pPr>
+                                          <w:r>
+                                            <w:rPr>
+                                              <w:color w:val="000000" w:themeColor="text1"/>
+                                              <w:sz w:val="24"/>
+                                              <w:szCs w:val="24"/>
+                                            </w:rPr>
+                                            <w:t xml:space="preserve">     </w:t>
+                                          </w:r>
+                                        </w:p>
+                                      </w:sdtContent>
+                                    </w:sdt>
+                                  </w:tc>
+                                  <w:tc>
+                                    <w:tcPr>
+                                      <w:tcW w:w="2432" w:type="pct"/>
+                                      <w:vAlign w:val="center"/>
+                                    </w:tcPr>
+                                    <w:sdt>
+                                      <w:sdtPr>
+                                        <w:rPr>
+                                          <w:color w:val="7030A0"/>
+                                        </w:rPr>
+                                        <w:alias w:val="Descripción breve"/>
+                                        <w:tag w:val=""/>
+                                        <w:id w:val="-2036181933"/>
+                                        <w:showingPlcHdr/>
+                                        <w:dataBinding w:prefixMappings="xmlns:ns0='http://schemas.microsoft.com/office/2006/coverPageProps' " w:xpath="/ns0:CoverPageProperties[1]/ns0:Abstract[1]" w:storeItemID="{55AF091B-3C7A-41E3-B477-F2FDAA23CFDA}"/>
+                                        <w:text/>
+                                      </w:sdtPr>
+                                      <w:sdtContent>
+                                        <w:p>
+                                          <w:pPr>
+                                            <w:rPr>
+                                              <w:color w:val="7030A0"/>
+                                            </w:rPr>
+                                          </w:pPr>
+                                          <w:r>
+                                            <w:rPr>
+                                              <w:color w:val="7030A0"/>
+                                            </w:rPr>
+                                            <w:t xml:space="preserve">     </w:t>
+                                          </w:r>
+                                        </w:p>
+                                      </w:sdtContent>
+                                    </w:sdt>
+                                    <w:p>
+                                      <w:pPr>
+                                        <w:pStyle w:val="Sinespaciado"/>
+                                        <w:rPr>
+                                          <w:color w:val="7030A0"/>
+                                          <w:sz w:val="26"/>
+                                          <w:szCs w:val="26"/>
+                                        </w:rPr>
+                                      </w:pPr>
+                                    </w:p>
+                                    <w:p>
+                                      <w:pPr>
+                                        <w:pStyle w:val="Sinespaciado"/>
+                                        <w:rPr>
+                                          <w:color w:val="7030A0"/>
+                                          <w:sz w:val="26"/>
+                                          <w:szCs w:val="26"/>
+                                        </w:rPr>
+                                      </w:pPr>
+                                    </w:p>
+                                    <w:p>
+                                      <w:pPr>
+                                        <w:pStyle w:val="Sinespaciado"/>
+                                        <w:rPr>
+                                          <w:color w:val="7030A0"/>
+                                          <w:sz w:val="26"/>
+                                          <w:szCs w:val="26"/>
+                                        </w:rPr>
+                                      </w:pPr>
+                                    </w:p>
+                                    <w:p>
+                                      <w:pPr>
+                                        <w:pStyle w:val="Sinespaciado"/>
+                                        <w:rPr>
+                                          <w:color w:val="7030A0"/>
+                                          <w:sz w:val="26"/>
+                                          <w:szCs w:val="26"/>
+                                        </w:rPr>
+                                      </w:pPr>
+                                    </w:p>
+                                    <w:p>
+                                      <w:pPr>
+                                        <w:pStyle w:val="Sinespaciado"/>
+                                        <w:rPr>
+                                          <w:color w:val="7030A0"/>
+                                          <w:sz w:val="26"/>
+                                          <w:szCs w:val="26"/>
+                                        </w:rPr>
+                                      </w:pPr>
+                                    </w:p>
+                                    <w:p>
+                                      <w:pPr>
+                                        <w:pStyle w:val="Sinespaciado"/>
+                                        <w:rPr>
+                                          <w:color w:val="7030A0"/>
+                                          <w:sz w:val="26"/>
+                                          <w:szCs w:val="26"/>
+                                        </w:rPr>
+                                      </w:pPr>
+                                    </w:p>
+                                    <w:p>
+                                      <w:pPr>
+                                        <w:pStyle w:val="Sinespaciado"/>
+                                        <w:rPr>
+                                          <w:color w:val="7030A0"/>
+                                          <w:sz w:val="26"/>
+                                          <w:szCs w:val="26"/>
+                                        </w:rPr>
+                                      </w:pPr>
+                                    </w:p>
+                                    <w:p>
+                                      <w:pPr>
+                                        <w:pStyle w:val="Sinespaciado"/>
+                                        <w:rPr>
+                                          <w:color w:val="7030A0"/>
+                                          <w:sz w:val="26"/>
+                                          <w:szCs w:val="26"/>
+                                        </w:rPr>
+                                      </w:pPr>
+                                    </w:p>
+                                    <w:p>
+                                      <w:pPr>
+                                        <w:pStyle w:val="Sinespaciado"/>
+                                        <w:rPr>
+                                          <w:color w:val="7030A0"/>
+                                          <w:sz w:val="26"/>
+                                          <w:szCs w:val="26"/>
+                                        </w:rPr>
+                                      </w:pPr>
+                                    </w:p>
+                                    <w:p>
+                                      <w:pPr>
+                                        <w:pStyle w:val="Sinespaciado"/>
+                                        <w:rPr>
+                                          <w:color w:val="7030A0"/>
+                                          <w:sz w:val="26"/>
+                                          <w:szCs w:val="26"/>
+                                        </w:rPr>
+                                      </w:pPr>
+                                    </w:p>
+                                    <w:p>
+                                      <w:pPr>
+                                        <w:pStyle w:val="Sinespaciado"/>
+                                        <w:rPr>
+                                          <w:color w:val="7030A0"/>
+                                          <w:sz w:val="26"/>
+                                          <w:szCs w:val="26"/>
+                                        </w:rPr>
+                                      </w:pPr>
+                                    </w:p>
+                                    <w:p>
+                                      <w:pPr>
+                                        <w:pStyle w:val="Sinespaciado"/>
+                                        <w:rPr>
+                                          <w:color w:val="7030A0"/>
+                                          <w:sz w:val="26"/>
+                                          <w:szCs w:val="26"/>
+                                        </w:rPr>
+                                      </w:pPr>
+                                    </w:p>
+                                    <w:p>
+                                      <w:pPr>
+                                        <w:pStyle w:val="Sinespaciado"/>
+                                        <w:rPr>
+                                          <w:color w:val="7030A0"/>
+                                          <w:sz w:val="26"/>
+                                          <w:szCs w:val="26"/>
+                                        </w:rPr>
+                                      </w:pPr>
+                                    </w:p>
+                                    <w:p>
+                                      <w:pPr>
+                                        <w:pStyle w:val="Sinespaciado"/>
+                                        <w:rPr>
+                                          <w:color w:val="7030A0"/>
+                                          <w:sz w:val="26"/>
+                                          <w:szCs w:val="26"/>
+                                        </w:rPr>
+                                      </w:pPr>
+                                    </w:p>
+                                    <w:p>
+                                      <w:pPr>
+                                        <w:pStyle w:val="Sinespaciado"/>
+                                        <w:rPr>
+                                          <w:color w:val="7030A0"/>
+                                          <w:sz w:val="26"/>
+                                          <w:szCs w:val="26"/>
+                                        </w:rPr>
+                                      </w:pPr>
+                                    </w:p>
+                                    <w:p>
+                                      <w:pPr>
+                                        <w:pStyle w:val="Sinespaciado"/>
+                                        <w:rPr>
+                                          <w:color w:val="7030A0"/>
+                                          <w:sz w:val="26"/>
+                                          <w:szCs w:val="26"/>
+                                        </w:rPr>
+                                      </w:pPr>
+                                    </w:p>
+                                    <w:p>
+                                      <w:pPr>
+                                        <w:pStyle w:val="Sinespaciado"/>
+                                        <w:rPr>
+                                          <w:color w:val="7030A0"/>
+                                          <w:sz w:val="26"/>
+                                          <w:szCs w:val="26"/>
+                                        </w:rPr>
+                                      </w:pPr>
+                                    </w:p>
+                                    <w:p>
+                                      <w:pPr>
+                                        <w:pStyle w:val="Sinespaciado"/>
+                                        <w:rPr>
+                                          <w:color w:val="7030A0"/>
+                                          <w:sz w:val="26"/>
+                                          <w:szCs w:val="26"/>
+                                        </w:rPr>
+                                      </w:pPr>
+                                    </w:p>
+                                    <w:p>
+                                      <w:pPr>
+                                        <w:pStyle w:val="Sinespaciado"/>
+                                        <w:rPr>
+                                          <w:color w:val="7030A0"/>
+                                          <w:sz w:val="26"/>
+                                          <w:szCs w:val="26"/>
+                                        </w:rPr>
+                                      </w:pPr>
+                                    </w:p>
+                                    <w:p>
+                                      <w:pPr>
+                                        <w:pStyle w:val="Sinespaciado"/>
+                                        <w:rPr>
+                                          <w:color w:val="7030A0"/>
+                                          <w:sz w:val="26"/>
+                                          <w:szCs w:val="26"/>
+                                        </w:rPr>
+                                      </w:pPr>
+                                    </w:p>
+                                    <w:p>
+                                      <w:pPr>
+                                        <w:pStyle w:val="Sinespaciado"/>
+                                        <w:rPr>
+                                          <w:color w:val="7030A0"/>
+                                          <w:sz w:val="26"/>
+                                          <w:szCs w:val="26"/>
+                                        </w:rPr>
+                                      </w:pPr>
+                                    </w:p>
+                                    <w:p>
+                                      <w:pPr>
+                                        <w:pStyle w:val="Sinespaciado"/>
+                                        <w:rPr>
+                                          <w:color w:val="7030A0"/>
+                                          <w:sz w:val="26"/>
+                                          <w:szCs w:val="26"/>
+                                        </w:rPr>
+                                      </w:pPr>
+                                    </w:p>
+                                    <w:p>
+                                      <w:pPr>
+                                        <w:pStyle w:val="Sinespaciado"/>
+                                        <w:rPr>
+                                          <w:color w:val="7030A0"/>
+                                          <w:sz w:val="26"/>
+                                          <w:szCs w:val="26"/>
+                                        </w:rPr>
+                                      </w:pPr>
+                                    </w:p>
+                                    <w:p>
+                                      <w:pPr>
+                                        <w:pStyle w:val="Sinespaciado"/>
+                                        <w:rPr>
+                                          <w:color w:val="7030A0"/>
+                                          <w:sz w:val="26"/>
+                                          <w:szCs w:val="26"/>
+                                        </w:rPr>
+                                      </w:pPr>
+                                    </w:p>
+                                    <w:p>
+                                      <w:pPr>
+                                        <w:pStyle w:val="Sinespaciado"/>
+                                        <w:rPr>
+                                          <w:color w:val="7030A0"/>
+                                          <w:sz w:val="26"/>
+                                          <w:szCs w:val="26"/>
+                                        </w:rPr>
+                                      </w:pPr>
+                                    </w:p>
+                                    <w:p>
+                                      <w:pPr>
+                                        <w:pStyle w:val="Sinespaciado"/>
+                                        <w:rPr>
+                                          <w:color w:val="7030A0"/>
+                                          <w:sz w:val="26"/>
+                                          <w:szCs w:val="26"/>
+                                        </w:rPr>
+                                      </w:pPr>
+                                    </w:p>
+                                    <w:p>
+                                      <w:pPr>
+                                        <w:pStyle w:val="Sinespaciado"/>
+                                        <w:rPr>
+                                          <w:color w:val="7030A0"/>
+                                          <w:sz w:val="26"/>
+                                          <w:szCs w:val="26"/>
+                                        </w:rPr>
+                                      </w:pPr>
+                                    </w:p>
+                                    <w:p>
+                                      <w:pPr>
+                                        <w:pStyle w:val="Sinespaciado"/>
+                                        <w:rPr>
+                                          <w:color w:val="7030A0"/>
+                                          <w:sz w:val="26"/>
+                                          <w:szCs w:val="26"/>
+                                        </w:rPr>
+                                      </w:pPr>
+                                    </w:p>
+                                    <w:p>
+                                      <w:pPr>
+                                        <w:pStyle w:val="Sinespaciado"/>
+                                        <w:rPr>
+                                          <w:color w:val="7030A0"/>
+                                          <w:sz w:val="26"/>
+                                          <w:szCs w:val="26"/>
+                                        </w:rPr>
+                                      </w:pPr>
+                                    </w:p>
+                                    <w:p>
+                                      <w:pPr>
+                                        <w:pStyle w:val="Sinespaciado"/>
+                                        <w:rPr>
+                                          <w:color w:val="7030A0"/>
+                                          <w:sz w:val="32"/>
+                                          <w:szCs w:val="32"/>
+                                        </w:rPr>
+                                      </w:pPr>
+                                      <w:r>
+                                        <w:rPr>
+                                          <w:color w:val="7030A0"/>
+                                          <w:sz w:val="32"/>
+                                          <w:szCs w:val="32"/>
+                                        </w:rPr>
+                                        <w:t>ENRIQUE JOSÉ MARHUENDA RUIZ</w:t>
+                                      </w:r>
+                                    </w:p>
+                                    <w:p>
+                                      <w:pPr>
+                                        <w:pStyle w:val="Sinespaciado"/>
+                                        <w:rPr>
+                                          <w:color w:val="7030A0"/>
+                                        </w:rPr>
+                                      </w:pPr>
+                                      <w:r>
+                                        <w:rPr>
+                                          <w:color w:val="7030A0"/>
+                                          <w:sz w:val="32"/>
+                                          <w:szCs w:val="32"/>
+                                        </w:rPr>
+                                        <w:t>2 DAW N</w:t>
+                                      </w:r>
+                                    </w:p>
+                                  </w:tc>
+                                </w:tr>
+                              </w:tbl>
+                              <w:p/>
+                            </w:txbxContent>
+                          </wps:txbx>
+                          <wps:bodyPr rot="0" spcFirstLastPara="0" vertOverflow="overflow" horzOverflow="overflow" vert="horz" wrap="square" lIns="0" tIns="0" rIns="0" bIns="0" numCol="1" spcCol="0" rtlCol="0" fromWordArt="0" anchor="ctr" anchorCtr="0" forceAA="0" compatLnSpc="1">
+                            <a:prstTxWarp prst="textNoShape">
+                              <a:avLst/>
+                            </a:prstTxWarp>
+                            <a:noAutofit/>
+                          </wps:bodyPr>
+                        </wps:wsp>
+                      </a:graphicData>
+                    </a:graphic>
+                    <wp14:sizeRelH relativeFrom="page">
+                      <wp14:pctWidth>94100</wp14:pctWidth>
+                    </wp14:sizeRelH>
+                    <wp14:sizeRelV relativeFrom="page">
+                      <wp14:pctHeight>77300</wp14:pctHeight>
+                    </wp14:sizeRelV>
+                  </wp:anchor>
+                </w:drawing>
+              </mc:Choice>
+              <mc:Fallback>
+                <w:pict>
+                  <v:shapetype id="_x0000_t202" coordsize="21600,21600" o:spt="202" path="m,l,21600r21600,l21600,xe">
+                    <v:stroke joinstyle="miter"/>
+                    <v:path gradientshapeok="t" o:connecttype="rect"/>
+                  </v:shapetype>
+                  <v:shape id="Cuadro de texto 138" o:spid="_x0000_s1026" type="#_x0000_t202" style="position:absolute;margin-left:0;margin-top:0;width:134.85pt;height:302.4pt;z-index:251659264;visibility:visible;mso-wrap-style:square;mso-width-percent:941;mso-height-percent:773;mso-wrap-distance-left:9pt;mso-wrap-distance-top:0;mso-wrap-distance-right:9pt;mso-wrap-distance-bottom:0;mso-position-horizontal:center;mso-position-horizontal-relative:page;mso-position-vertical:center;mso-position-vertical-relative:page;mso-width-percent:941;mso-height-percent:773;mso-width-relative:page;mso-height-relative:page;v-text-anchor:middle" o:gfxdata="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" fillcolor="white [3201]" stroked="f" strokeweight=".5pt">
+                    <v:textbox inset="0,0,0,0">
+                      <w:txbxContent>
+                        <w:tbl>
+                          <w:tblPr>
+                            <w:tblW w:w="5000" w:type="pct"/>
+                            <w:jc w:val="center"/>
+                            <w:tblBorders>
+                              <w:insideV w:val="single" w:sz="12" w:space="0" w:color="ED7D31" w:themeColor="accent2"/>
+                            </w:tblBorders>
+                            <w:tblCellMar>
+                              <w:top w:w="1296" w:type="dxa"/>
+                              <w:left w:w="360" w:type="dxa"/>
+                              <w:bottom w:w="1296" w:type="dxa"/>
+                              <w:right w:w="360" w:type="dxa"/>
+                            </w:tblCellMar>
+                            <w:tblLook w:val="04A0" w:firstRow="1" w:lastRow="0" w:firstColumn="1" w:lastColumn="0" w:noHBand="0" w:noVBand="1"/>
+                          </w:tblPr>
+                          <w:tblGrid>
+                            <w:gridCol w:w="5748"/>
+                            <w:gridCol w:w="5444"/>
+                          </w:tblGrid>
+                          <w:tr>
+                            <w:trPr>
+                              <w:jc w:val="center"/>
+                            </w:trPr>
+                            <w:tc>
+                              <w:tcPr>
+                                <w:tcW w:w="2568" w:type="pct"/>
+                                <w:vAlign w:val="center"/>
+                              </w:tcPr>
+                              <w:p>
+                                <w:pPr>
+                                  <w:jc w:val="right"/>
+                                </w:pPr>
+                                <w:r>
+                                  <w:rPr>
+                                    <w:noProof/>
+                                    <w:lang w:eastAsia="es-ES"/>
+                                  </w:rPr>
+                                  <w:drawing>
+                                    <wp:inline distT="0" distB="0" distL="0" distR="0" wp14:anchorId="747B94F5" wp14:editId="7AC1B030">
+                                      <wp:extent cx="3098549" cy="3276600"/>
+                                      <wp:effectExtent l="0" t="0" r="6985" b="0"/>
+                                      <wp:docPr id="1" name="Imagen 1"/>
+                                      <wp:cNvGraphicFramePr>
+                                        <a:graphicFrameLocks xmlns:a="http://schemas.openxmlformats.org/drawingml/2006/main" noChangeAspect="1"/>
+                                      </wp:cNvGraphicFramePr>
+                                      <a:graphic xmlns:a="http://schemas.openxmlformats.org/drawingml/2006/main">
+                                        <a:graphicData uri="http://schemas.openxmlformats.org/drawingml/2006/picture">
+                                          <pic:pic xmlns:pic="http://schemas.openxmlformats.org/drawingml/2006/picture">
+                                            <pic:nvPicPr>
+                                              <pic:cNvPr id="1" name=""/>
+                                              <pic:cNvPicPr/>
+                                            </pic:nvPicPr>
+                                            <pic:blipFill>
+                                              <a:blip r:embed="rId5"/>
+                                              <a:stretch>
+                                                <a:fillRect/>
+                                              </a:stretch>
+                                            </pic:blipFill>
+                                            <pic:spPr>
+                                              <a:xfrm>
+                                                <a:off x="0" y="0"/>
+                                                <a:ext cx="3100876" cy="3279061"/>
+                                              </a:xfrm>
+                                              <a:prstGeom prst="rect">
+                                                <a:avLst/>
+                                              </a:prstGeom>
+                                            </pic:spPr>
+                                          </pic:pic>
+                                        </a:graphicData>
+                                      </a:graphic>
+                                    </wp:inline>
+                                  </w:drawing>
+                                </w:r>
+                              </w:p>
+                              <w:sdt>
+                                <w:sdtPr>
+                                  <w:rPr>
+                                    <w:rFonts w:ascii="Arial Black" w:hAnsi="Arial Black"/>
+                                    <w:caps/>
+                                    <w:color w:val="191919" w:themeColor="text1" w:themeTint="E6"/>
+                                    <w:sz w:val="72"/>
+                                    <w:szCs w:val="72"/>
+                                  </w:rPr>
+                                  <w:alias w:val="Título"/>
+                                  <w:tag w:val=""/>
+                                  <w:id w:val="-438379639"/>
+                                  <w:dataBinding w:prefixMappings="xmlns:ns0='http://purl.org/dc/elements/1.1/' xmlns:ns1='http://schemas.openxmlformats.org/package/2006/metadata/core-properties' " w:xpath="/ns1:coreProperties[1]/ns0:title[1]" w:storeItemID="{6C3C8BC8-F283-45AE-878A-BAB7291924A1}"/>
+                                  <w:text/>
+                                </w:sdtPr>
+                                <w:sdtContent>
+                                  <w:p>
+                                    <w:pPr>
+                                      <w:pStyle w:val="Sinespaciado"/>
+                                      <w:spacing w:line="312" w:lineRule="auto"/>
+                                      <w:jc w:val="center"/>
+                                      <w:rPr>
+                                        <w:rFonts w:ascii="Arial Black" w:hAnsi="Arial Black"/>
+                                        <w:caps/>
+                                        <w:color w:val="191919" w:themeColor="text1" w:themeTint="E6"/>
+                                        <w:sz w:val="72"/>
+                                        <w:szCs w:val="72"/>
+                                      </w:rPr>
+                                    </w:pPr>
+                                    <w:r>
+                                      <w:rPr>
+                                        <w:rFonts w:ascii="Arial Black" w:hAnsi="Arial Black"/>
+                                        <w:caps/>
+                                        <w:color w:val="191919" w:themeColor="text1" w:themeTint="E6"/>
+                                        <w:sz w:val="72"/>
+                                        <w:szCs w:val="72"/>
+                                      </w:rPr>
+                                      <w:t>PRÁCTICA 2  GUÍA DE ESTILOS</w:t>
+                                    </w:r>
+                                  </w:p>
+                                </w:sdtContent>
+                              </w:sdt>
+                              <w:sdt>
+                                <w:sdtPr>
+                                  <w:rPr>
+                                    <w:color w:val="000000" w:themeColor="text1"/>
+                                    <w:sz w:val="24"/>
+                                    <w:szCs w:val="24"/>
+                                  </w:rPr>
+                                  <w:alias w:val="Subtítulo"/>
+                                  <w:tag w:val=""/>
+                                  <w:id w:val="1354072561"/>
+                                  <w:showingPlcHdr/>
+                                  <w:dataBinding w:prefixMappings="xmlns:ns0='http://purl.org/dc/elements/1.1/' xmlns:ns1='http://schemas.openxmlformats.org/package/2006/metadata/core-properties' " w:xpath="/ns1:coreProperties[1]/ns0:subject[1]" w:storeItemID="{6C3C8BC8-F283-45AE-878A-BAB7291924A1}"/>
+                                  <w:text/>
+                                </w:sdtPr>
+                                <w:sdtContent>
+                                  <w:p>
+                                    <w:pPr>
+                                      <w:jc w:val="right"/>
+                                      <w:rPr>
+                                        <w:sz w:val="24"/>
+                                        <w:szCs w:val="24"/>
+                                      </w:rPr>
+                                    </w:pPr>
+                                    <w:r>
+                                      <w:rPr>
+                                        <w:color w:val="000000" w:themeColor="text1"/>
+                                        <w:sz w:val="24"/>
+                                        <w:szCs w:val="24"/>
+                                      </w:rPr>
+                                      <w:t xml:space="preserve">     </w:t>
+                                    </w:r>
+                                  </w:p>
+                                </w:sdtContent>
+                              </w:sdt>
+                            </w:tc>
+                            <w:tc>
+                              <w:tcPr>
+                                <w:tcW w:w="2432" w:type="pct"/>
+                                <w:vAlign w:val="center"/>
+                              </w:tcPr>
+                              <w:sdt>
+                                <w:sdtPr>
+                                  <w:rPr>
+                                    <w:color w:val="7030A0"/>
+                                  </w:rPr>
+                                  <w:alias w:val="Descripción breve"/>
+                                  <w:tag w:val=""/>
+                                  <w:id w:val="-2036181933"/>
+                                  <w:showingPlcHdr/>
+                                  <w:dataBinding w:prefixMappings="xmlns:ns0='http://schemas.microsoft.com/office/2006/coverPageProps' " w:xpath="/ns0:CoverPageProperties[1]/ns0:Abstract[1]" w:storeItemID="{55AF091B-3C7A-41E3-B477-F2FDAA23CFDA}"/>
+                                  <w:text/>
+                                </w:sdtPr>
+                                <w:sdtContent>
+                                  <w:p>
+                                    <w:pPr>
+                                      <w:rPr>
+                                        <w:color w:val="7030A0"/>
+                                      </w:rPr>
+                                    </w:pPr>
+                                    <w:r>
+                                      <w:rPr>
+                                        <w:color w:val="7030A0"/>
+                                      </w:rPr>
+                                      <w:t xml:space="preserve">     </w:t>
+                                    </w:r>
+                                  </w:p>
+                                </w:sdtContent>
+                              </w:sdt>
+                              <w:p>
+                                <w:pPr>
+                                  <w:pStyle w:val="Sinespaciado"/>
+                                  <w:rPr>
+                                    <w:color w:val="7030A0"/>
+                                    <w:sz w:val="26"/>
+                                    <w:szCs w:val="26"/>
+                                  </w:rPr>
+                                </w:pPr>
+                              </w:p>
+                              <w:p>
+                                <w:pPr>
+                                  <w:pStyle w:val="Sinespaciado"/>
+                                  <w:rPr>
+                                    <w:color w:val="7030A0"/>
+                                    <w:sz w:val="26"/>
+                                    <w:szCs w:val="26"/>
+                                  </w:rPr>
+                                </w:pPr>
+                              </w:p>
+                              <w:p>
+                                <w:pPr>
+                                  <w:pStyle w:val="Sinespaciado"/>
+                                  <w:rPr>
+                                    <w:color w:val="7030A0"/>
+                                    <w:sz w:val="26"/>
+                                    <w:szCs w:val="26"/>
+                                  </w:rPr>
+                                </w:pPr>
+                              </w:p>
+                              <w:p>
+                                <w:pPr>
+                                  <w:pStyle w:val="Sinespaciado"/>
+                                  <w:rPr>
+                                    <w:color w:val="7030A0"/>
+                                    <w:sz w:val="26"/>
+                                    <w:szCs w:val="26"/>
+                                  </w:rPr>
+                                </w:pPr>
+                              </w:p>
+                              <w:p>
+                                <w:pPr>
+                                  <w:pStyle w:val="Sinespaciado"/>
+                                  <w:rPr>
+                                    <w:color w:val="7030A0"/>
+                                    <w:sz w:val="26"/>
+                                    <w:szCs w:val="26"/>
+                                  </w:rPr>
+                                </w:pPr>
+                              </w:p>
+                              <w:p>
+                                <w:pPr>
+                                  <w:pStyle w:val="Sinespaciado"/>
+                                  <w:rPr>
+                                    <w:color w:val="7030A0"/>
+                                    <w:sz w:val="26"/>
+                                    <w:szCs w:val="26"/>
+                                  </w:rPr>
+                                </w:pPr>
+                              </w:p>
+                              <w:p>
+                                <w:pPr>
+                                  <w:pStyle w:val="Sinespaciado"/>
+                                  <w:rPr>
+                                    <w:color w:val="7030A0"/>
+                                    <w:sz w:val="26"/>
+                                    <w:szCs w:val="26"/>
+                                  </w:rPr>
+                                </w:pPr>
+                              </w:p>
+                              <w:p>
+                                <w:pPr>
+                                  <w:pStyle w:val="Sinespaciado"/>
+                                  <w:rPr>
+                                    <w:color w:val="7030A0"/>
+                                    <w:sz w:val="26"/>
+                                    <w:szCs w:val="26"/>
+                                  </w:rPr>
+                                </w:pPr>
+                              </w:p>
+                              <w:p>
+                                <w:pPr>
+                                  <w:pStyle w:val="Sinespaciado"/>
+                                  <w:rPr>
+                                    <w:color w:val="7030A0"/>
+                                    <w:sz w:val="26"/>
+                                    <w:szCs w:val="26"/>
+                                  </w:rPr>
+                                </w:pPr>
+                              </w:p>
+                              <w:p>
+                                <w:pPr>
+                                  <w:pStyle w:val="Sinespaciado"/>
+                                  <w:rPr>
+                                    <w:color w:val="7030A0"/>
+                                    <w:sz w:val="26"/>
+                                    <w:szCs w:val="26"/>
+                                  </w:rPr>
+                                </w:pPr>
+                              </w:p>
+                              <w:p>
+                                <w:pPr>
+                                  <w:pStyle w:val="Sinespaciado"/>
+                                  <w:rPr>
+                                    <w:color w:val="7030A0"/>
+                                    <w:sz w:val="26"/>
+                                    <w:szCs w:val="26"/>
+                                  </w:rPr>
+                                </w:pPr>
+                              </w:p>
+                              <w:p>
+                                <w:pPr>
+                                  <w:pStyle w:val="Sinespaciado"/>
+                                  <w:rPr>
+                                    <w:color w:val="7030A0"/>
+                                    <w:sz w:val="26"/>
+                                    <w:szCs w:val="26"/>
+                                  </w:rPr>
+                                </w:pPr>
+                              </w:p>
+                              <w:p>
+                                <w:pPr>
+                                  <w:pStyle w:val="Sinespaciado"/>
+                                  <w:rPr>
+                                    <w:color w:val="7030A0"/>
+                                    <w:sz w:val="26"/>
+                                    <w:szCs w:val="26"/>
+                                  </w:rPr>
+                                </w:pPr>
+                              </w:p>
+                              <w:p>
+                                <w:pPr>
+                                  <w:pStyle w:val="Sinespaciado"/>
+                                  <w:rPr>
+                                    <w:color w:val="7030A0"/>
+                                    <w:sz w:val="26"/>
+                                    <w:szCs w:val="26"/>
+                                  </w:rPr>
+                                </w:pPr>
+                              </w:p>
+                              <w:p>
+                                <w:pPr>
+                                  <w:pStyle w:val="Sinespaciado"/>
+                                  <w:rPr>
+                                    <w:color w:val="7030A0"/>
+                                    <w:sz w:val="26"/>
+                                    <w:szCs w:val="26"/>
+                                  </w:rPr>
+                                </w:pPr>
+                              </w:p>
+                              <w:p>
+                                <w:pPr>
+                                  <w:pStyle w:val="Sinespaciado"/>
+                                  <w:rPr>
+                                    <w:color w:val="7030A0"/>
+                                    <w:sz w:val="26"/>
+                                    <w:szCs w:val="26"/>
+                                  </w:rPr>
+                                </w:pPr>
+                              </w:p>
+                              <w:p>
+                                <w:pPr>
+                                  <w:pStyle w:val="Sinespaciado"/>
+                                  <w:rPr>
+                                    <w:color w:val="7030A0"/>
+                                    <w:sz w:val="26"/>
+                                    <w:szCs w:val="26"/>
+                                  </w:rPr>
+                                </w:pPr>
+                              </w:p>
+                              <w:p>
+                                <w:pPr>
+                                  <w:pStyle w:val="Sinespaciado"/>
+                                  <w:rPr>
+                                    <w:color w:val="7030A0"/>
+                                    <w:sz w:val="26"/>
+                                    <w:szCs w:val="26"/>
+                                  </w:rPr>
+                                </w:pPr>
+                              </w:p>
+                              <w:p>
+                                <w:pPr>
+                                  <w:pStyle w:val="Sinespaciado"/>
+                                  <w:rPr>
+                                    <w:color w:val="7030A0"/>
+                                    <w:sz w:val="26"/>
+                                    <w:szCs w:val="26"/>
+                                  </w:rPr>
+                                </w:pPr>
+                              </w:p>
+                              <w:p>
+                                <w:pPr>
+                                  <w:pStyle w:val="Sinespaciado"/>
+                                  <w:rPr>
+                                    <w:color w:val="7030A0"/>
+                                    <w:sz w:val="26"/>
+                                    <w:szCs w:val="26"/>
+                                  </w:rPr>
+                                </w:pPr>
+                              </w:p>
+                              <w:p>
+                                <w:pPr>
+                                  <w:pStyle w:val="Sinespaciado"/>
+                                  <w:rPr>
+                                    <w:color w:val="7030A0"/>
+                                    <w:sz w:val="26"/>
+                                    <w:szCs w:val="26"/>
+                                  </w:rPr>
+                                </w:pPr>
+                              </w:p>
+                              <w:p>
+                                <w:pPr>
+                                  <w:pStyle w:val="Sinespaciado"/>
+                                  <w:rPr>
+                                    <w:color w:val="7030A0"/>
+                                    <w:sz w:val="26"/>
+                                    <w:szCs w:val="26"/>
+                                  </w:rPr>
+                                </w:pPr>
+                              </w:p>
+                              <w:p>
+                                <w:pPr>
+                                  <w:pStyle w:val="Sinespaciado"/>
+                                  <w:rPr>
+                                    <w:color w:val="7030A0"/>
+                                    <w:sz w:val="26"/>
+                                    <w:szCs w:val="26"/>
+                                  </w:rPr>
+                                </w:pPr>
+                              </w:p>
+                              <w:p>
+                                <w:pPr>
+                                  <w:pStyle w:val="Sinespaciado"/>
+                                  <w:rPr>
+                                    <w:color w:val="7030A0"/>
+                                    <w:sz w:val="26"/>
+                                    <w:szCs w:val="26"/>
+                                  </w:rPr>
+                                </w:pPr>
+                              </w:p>
+                              <w:p>
+                                <w:pPr>
+                                  <w:pStyle w:val="Sinespaciado"/>
+                                  <w:rPr>
+                                    <w:color w:val="7030A0"/>
+                                    <w:sz w:val="26"/>
+                                    <w:szCs w:val="26"/>
+                                  </w:rPr>
+                                </w:pPr>
+                              </w:p>
+                              <w:p>
+                                <w:pPr>
+                                  <w:pStyle w:val="Sinespaciado"/>
+                                  <w:rPr>
+                                    <w:color w:val="7030A0"/>
+                                    <w:sz w:val="26"/>
+                                    <w:szCs w:val="26"/>
+                                  </w:rPr>
+                                </w:pPr>
+                              </w:p>
+                              <w:p>
+                                <w:pPr>
+                                  <w:pStyle w:val="Sinespaciado"/>
+                                  <w:rPr>
+                                    <w:color w:val="7030A0"/>
+                                    <w:sz w:val="26"/>
+                                    <w:szCs w:val="26"/>
+                                  </w:rPr>
+                                </w:pPr>
+                              </w:p>
+                              <w:p>
+                                <w:pPr>
+                                  <w:pStyle w:val="Sinespaciado"/>
+                                  <w:rPr>
+                                    <w:color w:val="7030A0"/>
+                                    <w:sz w:val="26"/>
+                                    <w:szCs w:val="26"/>
+                                  </w:rPr>
+                                </w:pPr>
+                              </w:p>
+                              <w:p>
+                                <w:pPr>
+                                  <w:pStyle w:val="Sinespaciado"/>
+                                  <w:rPr>
+                                    <w:color w:val="7030A0"/>
+                                    <w:sz w:val="26"/>
+                                    <w:szCs w:val="26"/>
+                                  </w:rPr>
+                                </w:pPr>
+                              </w:p>
+                              <w:p>
+                                <w:pPr>
+                                  <w:pStyle w:val="Sinespaciado"/>
+                                  <w:rPr>
+                                    <w:color w:val="7030A0"/>
+                                    <w:sz w:val="32"/>
+                                    <w:szCs w:val="32"/>
+                                  </w:rPr>
+                                </w:pPr>
+                                <w:r>
+                                  <w:rPr>
+                                    <w:color w:val="7030A0"/>
+                                    <w:sz w:val="32"/>
+                                    <w:szCs w:val="32"/>
+                                  </w:rPr>
+                                  <w:t>ENRIQUE JOSÉ MARHUENDA RUIZ</w:t>
+                                </w:r>
+                              </w:p>
+                              <w:p>
+                                <w:pPr>
+                                  <w:pStyle w:val="Sinespaciado"/>
+                                  <w:rPr>
+                                    <w:color w:val="7030A0"/>
+                                  </w:rPr>
+                                </w:pPr>
+                                <w:r>
+                                  <w:rPr>
+                                    <w:color w:val="7030A0"/>
+                                    <w:sz w:val="32"/>
+                                    <w:szCs w:val="32"/>
+                                  </w:rPr>
+                                  <w:t>2 DAW N</w:t>
+                                </w:r>
+                              </w:p>
+                            </w:tc>
+                          </w:tr>
+                        </w:tbl>
+                        <w:p/>
+                      </w:txbxContent>
+                    </v:textbox>
+                    <w10:wrap anchorx="page" anchory="page"/>
+                  </v:shape>
+                </w:pict>
+              </mc:Fallback>
+            </mc:AlternateContent>
+          </w:r>
+          <w:r>
+            <w:br w:type="page"/>
+          </w:r>
+        </w:p>
+      </w:sdtContent>
+    </w:sdt>
+    <w:sdt>
+      <w:sdtPr>
+        <w:id w:val="286013631"/>
+        <w:docPartObj>
+          <w:docPartGallery w:val="Table of Contents"/>
+          <w:docPartUnique/>
+        </w:docPartObj>
+      </w:sdtPr>
+      <w:sdtEndPr>
+        <w:rPr>
+          <w:rFonts w:asciiTheme="minorHAnsi" w:eastAsiaTheme="minorHAnsi" w:hAnsiTheme="minorHAnsi" w:cstheme="minorBidi"/>
+          <w:b/>
+          <w:bCs/>
+          <w:color w:val="auto"/>
+          <w:sz w:val="22"/>
+          <w:szCs w:val="22"/>
+          <w:lang w:eastAsia="en-US"/>
+        </w:rPr>
+      </w:sdtEndPr>
+      <w:sdtContent>
+        <w:p>
+          <w:pPr>
+            <w:pStyle w:val="TtuloTDC"/>
+          </w:pPr>
+          <w:r>
+            <w:t>Contenido</w:t>
+          </w:r>
+        </w:p>
+        <w:p>
+          <w:pPr>
+            <w:pStyle w:val="TDC1"/>
+            <w:tabs>
+              <w:tab w:val="right" w:leader="dot" w:pos="8494"/>
+            </w:tabs>
+            <w:rPr>
+              <w:rFonts w:eastAsiaTheme="minorEastAsia"/>
+              <w:noProof/>
+              <w:lang w:eastAsia="es-ES"/>
+            </w:rPr>
+          </w:pPr>
+          <w:r>
+            <w:fldChar w:fldCharType="begin"/>
+          </w:r>
+          <w:r>
+            <w:instrText xml:space="preserve"> TOC \o "1-3" \h \z \u </w:instrText>
+          </w:r>
+          <w:r>
+            <w:fldChar w:fldCharType="separate"/>
+          </w:r>
+          <w:hyperlink w:anchor="_Toc52903413" w:history="1">
+            <w:r>
+              <w:rPr>
+                <w:rStyle w:val="Hipervnculo"/>
+                <w:noProof/>
+              </w:rPr>
+              <w:t>1.- Logo</w:t>
+            </w:r>
+            <w:r>
+              <w:rPr>
+                <w:noProof/>
+                <w:webHidden/>
+              </w:rPr>
+              <w:tab/>
+            </w:r>
+            <w:r>
+              <w:rPr>
+                <w:noProof/>
+                <w:webHidden/>
+              </w:rPr>
+              <w:fldChar w:fldCharType="begin"/>
+            </w:r>
+            <w:r>
+              <w:rPr>
+                <w:noProof/>
+                <w:webHidden/>
+              </w:rPr>
+              <w:instrText xml:space="preserve"> PAGEREF _Toc52903413 \h </w:instrText>
+            </w:r>
+            <w:r>
+              <w:rPr>
+                <w:noProof/>
+                <w:webHidden/>
+              </w:rPr>
+            </w:r>
+            <w:r>
+              <w:rPr>
+                <w:noProof/>
+                <w:webHidden/>
+              </w:rPr>
+              <w:fldChar w:fldCharType="separate"/>
+            </w:r>
+            <w:r>
+              <w:rPr>
+                <w:noProof/>
+                <w:webHidden/>
+              </w:rPr>
+              <w:t>2</w:t>
+            </w:r>
+            <w:r>
+              <w:rPr>
+                <w:noProof/>
+                <w:webHidden/>
+              </w:rPr>
+              <w:fldChar w:fldCharType="end"/>
+            </w:r>
+          </w:hyperlink>
+        </w:p>
+        <w:p>
+          <w:pPr>
+            <w:pStyle w:val="TDC1"/>
+            <w:tabs>
+              <w:tab w:val="right" w:leader="dot" w:pos="8494"/>
+            </w:tabs>
+            <w:rPr>
+              <w:rFonts w:eastAsiaTheme="minorEastAsia"/>
+              <w:noProof/>
+              <w:lang w:eastAsia="es-ES"/>
+            </w:rPr>
+          </w:pPr>
+          <w:hyperlink w:anchor="_Toc52903414" w:history="1">
+            <w:r>
+              <w:rPr>
+                <w:rStyle w:val="Hipervnculo"/>
+                <w:noProof/>
+              </w:rPr>
+              <w:t>2.- Paleta cromática</w:t>
+            </w:r>
+            <w:r>
+              <w:rPr>
+                <w:noProof/>
+                <w:webHidden/>
+              </w:rPr>
+              <w:tab/>
+            </w:r>
+            <w:r>
+              <w:rPr>
+                <w:noProof/>
+                <w:webHidden/>
+              </w:rPr>
+              <w:fldChar w:fldCharType="begin"/>
+            </w:r>
+            <w:r>
+              <w:rPr>
+                <w:noProof/>
+                <w:webHidden/>
+              </w:rPr>
+              <w:instrText xml:space="preserve"> PAGEREF _Toc52903414 \h </w:instrText>
+            </w:r>
+            <w:r>
+              <w:rPr>
+                <w:noProof/>
+                <w:webHidden/>
+              </w:rPr>
+            </w:r>
+            <w:r>
+              <w:rPr>
+                <w:noProof/>
+                <w:webHidden/>
+              </w:rPr>
+              <w:fldChar w:fldCharType="separate"/>
+            </w:r>
+            <w:r>
+              <w:rPr>
+                <w:noProof/>
+                <w:webHidden/>
+              </w:rPr>
+              <w:t>2</w:t>
+            </w:r>
+            <w:r>
+              <w:rPr>
+                <w:noProof/>
+                <w:webHidden/>
+              </w:rPr>
+              <w:fldChar w:fldCharType="end"/>
+            </w:r>
+          </w:hyperlink>
+        </w:p>
+        <w:p>
+          <w:pPr>
+            <w:pStyle w:val="TDC1"/>
+            <w:tabs>
+              <w:tab w:val="right" w:leader="dot" w:pos="8494"/>
+            </w:tabs>
+            <w:rPr>
+              <w:rFonts w:eastAsiaTheme="minorEastAsia"/>
+              <w:noProof/>
+              <w:lang w:eastAsia="es-ES"/>
+            </w:rPr>
+          </w:pPr>
+          <w:hyperlink w:anchor="_Toc52903415" w:history="1">
+            <w:r>
+              <w:rPr>
+                <w:rStyle w:val="Hipervnculo"/>
+                <w:noProof/>
+              </w:rPr>
+              <w:t>3.- Tipografías</w:t>
+            </w:r>
+            <w:r>
+              <w:rPr>
+                <w:noProof/>
+                <w:webHidden/>
+              </w:rPr>
+              <w:tab/>
+            </w:r>
+            <w:r>
+              <w:rPr>
+                <w:noProof/>
+                <w:webHidden/>
+              </w:rPr>
+              <w:fldChar w:fldCharType="begin"/>
+            </w:r>
+            <w:r>
+              <w:rPr>
+                <w:noProof/>
+                <w:webHidden/>
+              </w:rPr>
+              <w:instrText xml:space="preserve"> PAGEREF _Toc52903415 \h </w:instrText>
+            </w:r>
+            <w:r>
+              <w:rPr>
+                <w:noProof/>
+                <w:webHidden/>
+              </w:rPr>
+            </w:r>
+            <w:r>
+              <w:rPr>
+                <w:noProof/>
+                <w:webHidden/>
+              </w:rPr>
+              <w:fldChar w:fldCharType="separate"/>
+            </w:r>
+            <w:r>
+              <w:rPr>
+                <w:noProof/>
+                <w:webHidden/>
+              </w:rPr>
+              <w:t>2</w:t>
+            </w:r>
+            <w:r>
+              <w:rPr>
+                <w:noProof/>
+                <w:webHidden/>
+              </w:rPr>
+              <w:fldChar w:fldCharType="end"/>
+            </w:r>
+          </w:hyperlink>
+        </w:p>
+        <w:p>
+          <w:pPr>
+            <w:pStyle w:val="TDC1"/>
+            <w:tabs>
+              <w:tab w:val="right" w:leader="dot" w:pos="8494"/>
+            </w:tabs>
+            <w:rPr>
+              <w:rFonts w:eastAsiaTheme="minorEastAsia"/>
+              <w:noProof/>
+              <w:lang w:eastAsia="es-ES"/>
+            </w:rPr>
+          </w:pPr>
+          <w:hyperlink w:anchor="_Toc52903416" w:history="1">
+            <w:r>
+              <w:rPr>
+                <w:rStyle w:val="Hipervnculo"/>
+                <w:noProof/>
+              </w:rPr>
+              <w:t>4.- Estilo visual</w:t>
+            </w:r>
+            <w:r>
+              <w:rPr>
+                <w:noProof/>
+                <w:webHidden/>
+              </w:rPr>
+              <w:tab/>
+            </w:r>
+            <w:r>
+              <w:rPr>
+                <w:noProof/>
+                <w:webHidden/>
+              </w:rPr>
+              <w:fldChar w:fldCharType="begin"/>
+            </w:r>
+            <w:r>
+              <w:rPr>
+                <w:noProof/>
+                <w:webHidden/>
+              </w:rPr>
+              <w:instrText xml:space="preserve"> PAGEREF _Toc52903416 \h </w:instrText>
+            </w:r>
+            <w:r>
+              <w:rPr>
+                <w:noProof/>
+                <w:webHidden/>
+              </w:rPr>
+            </w:r>
+            <w:r>
+              <w:rPr>
+                <w:noProof/>
+                <w:webHidden/>
+              </w:rPr>
+              <w:fldChar w:fldCharType="separate"/>
+            </w:r>
+            <w:r>
+              <w:rPr>
+                <w:noProof/>
+                <w:webHidden/>
+              </w:rPr>
+              <w:t>2</w:t>
+            </w:r>
+            <w:r>
+              <w:rPr>
+                <w:noProof/>
+                <w:webHidden/>
+              </w:rPr>
+              <w:fldChar w:fldCharType="end"/>
+            </w:r>
+          </w:hyperlink>
+        </w:p>
+        <w:p>
+          <w:r>
+            <w:rPr>
+              <w:b/>
+              <w:bCs/>
+            </w:rPr>
+            <w:fldChar w:fldCharType="end"/>
+          </w:r>
+        </w:p>
+      </w:sdtContent>
+    </w:sdt>
+    <w:p/>
     <w:p>
       <w:bookmarkStart w:id="0" w:name="_GoBack"/>
       <w:bookmarkEnd w:id="0"/>
     </w:p>
+    <w:p/>
+    <w:p/>
+    <w:p/>
+    <w:p/>
+    <w:p/>
+    <w:p/>
+    <w:p/>
+    <w:p/>
+    <w:p/>
+    <w:p/>
+    <w:p/>
+    <w:p/>
+    <w:p/>
+    <w:p/>
+    <w:p/>
+    <w:p/>
+    <w:p/>
+    <w:p/>
+    <w:p/>
+    <w:p/>
+    <w:p/>
+    <w:p/>
+    <w:p/>
+    <w:p/>
+    <w:p/>
+    <w:p/>
+    <w:p>
+      <w:pPr>
+        <w:pStyle w:val="Ttulo1"/>
+      </w:pPr>
+      <w:bookmarkStart w:id="1" w:name="_Toc52903413"/>
+      <w:r>
+        <w:t>1</w:t>
+      </w:r>
+      <w:r>
+        <w:t xml:space="preserve">.- </w:t>
+      </w:r>
+      <w:r>
+        <w:t>Logo</w:t>
+      </w:r>
+      <w:bookmarkEnd w:id="1"/>
+    </w:p>
+    <w:p>
+      <w:pPr>
+        <w:pStyle w:val="Ttulo1"/>
+      </w:pPr>
+      <w:bookmarkStart w:id="2" w:name="_Toc52903414"/>
+      <w:r>
+        <w:t>2</w:t>
+      </w:r>
+      <w:r>
+        <w:t xml:space="preserve">.- </w:t>
+      </w:r>
+      <w:r>
+        <w:t xml:space="preserve">Paleta </w:t>
+      </w:r>
+      <w:r>
+        <w:t>cromática</w:t>
+      </w:r>
+      <w:bookmarkEnd w:id="2"/>
+    </w:p>
+    <w:p>
+      <w:pPr>
+        <w:pStyle w:val="Ttulo1"/>
+      </w:pPr>
+      <w:bookmarkStart w:id="3" w:name="_Toc52903415"/>
+      <w:r>
+        <w:t>3</w:t>
+      </w:r>
+      <w:r>
+        <w:t xml:space="preserve">.- </w:t>
+      </w:r>
+      <w:r>
+        <w:t>Tipografías</w:t>
+      </w:r>
+      <w:bookmarkEnd w:id="3"/>
+    </w:p>
+    <w:p>
+      <w:pPr>
+        <w:pStyle w:val="Ttulo1"/>
+        <w:rPr>
+          <w:rStyle w:val="Ttulo1Car"/>
+        </w:rPr>
+      </w:pPr>
+      <w:bookmarkStart w:id="4" w:name="_Toc52903416"/>
+      <w:r>
+        <w:t>4</w:t>
+      </w:r>
+      <w:r>
+        <w:t xml:space="preserve">.- </w:t>
+      </w:r>
+      <w:r>
+        <w:rPr>
+          <w:rStyle w:val="Ttulo1Car"/>
+        </w:rPr>
+        <w:t>Estilo visual</w:t>
+      </w:r>
+      <w:bookmarkEnd w:id="4"/>
+    </w:p>
+    <w:p>
+      <w:pPr>
+        <w:pStyle w:val="Ttulo1"/>
+      </w:pPr>
+    </w:p>
     <w:sectPr>
       <w:pgSz w:w="11906" w:h="16838"/>
       <w:pgMar w:top="1417" w:right="1701" w:bottom="1417" w:left="1701" w:header="708" w:footer="708" w:gutter="0"/>
+      <w:pgNumType w:start="0"/>
       <w:cols w:space="708"/>
+      <w:titlePg/>
       <w:docGrid w:linePitch="360"/>
     </w:sectPr>
   </w:body>
@@ -410,6 +1978,50 @@
     <w:name w:val="Normal"/>
     <w:qFormat/>
   </w:style>
+  <w:style w:type="paragraph" w:styleId="Ttulo1">
+    <w:name w:val="heading 1"/>
+    <w:basedOn w:val="Normal"/>
+    <w:next w:val="Normal"/>
+    <w:link w:val="Ttulo1Car"/>
+    <w:uiPriority w:val="9"/>
+    <w:qFormat/>
+    <w:rsid w:val="00B43414"/>
+    <w:pPr>
+      <w:keepNext/>
+      <w:keepLines/>
+      <w:spacing w:before="240" w:after="0"/>
+      <w:outlineLvl w:val="0"/>
+    </w:pPr>
+    <w:rPr>
+      <w:rFonts w:asciiTheme="majorHAnsi" w:eastAsiaTheme="majorEastAsia" w:hAnsiTheme="majorHAnsi" w:cstheme="majorBidi"/>
+      <w:color w:val="2E74B5" w:themeColor="accent1" w:themeShade="BF"/>
+      <w:sz w:val="32"/>
+      <w:szCs w:val="32"/>
+    </w:rPr>
+  </w:style>
+  <w:style w:type="paragraph" w:styleId="Ttulo4">
+    <w:name w:val="heading 4"/>
+    <w:basedOn w:val="Normal"/>
+    <w:next w:val="Normal"/>
+    <w:link w:val="Ttulo4Car"/>
+    <w:uiPriority w:val="9"/>
+    <w:semiHidden/>
+    <w:unhideWhenUsed/>
+    <w:qFormat/>
+    <w:rsid w:val="00DF380B"/>
+    <w:pPr>
+      <w:keepNext/>
+      <w:keepLines/>
+      <w:spacing w:before="40" w:after="0"/>
+      <w:outlineLvl w:val="3"/>
+    </w:pPr>
+    <w:rPr>
+      <w:rFonts w:asciiTheme="majorHAnsi" w:eastAsiaTheme="majorEastAsia" w:hAnsiTheme="majorHAnsi" w:cstheme="majorBidi"/>
+      <w:i/>
+      <w:iCs/>
+      <w:color w:val="2E74B5" w:themeColor="accent1" w:themeShade="BF"/>
+    </w:rPr>
+  </w:style>
   <w:style w:type="character" w:default="1" w:styleId="Fuentedeprrafopredeter">
     <w:name w:val="Default Paragraph Font"/>
     <w:uiPriority w:val="1"/>
@@ -436,6 +2048,96 @@
     <w:uiPriority w:val="99"/>
     <w:semiHidden/>
     <w:unhideWhenUsed/>
+  </w:style>
+  <w:style w:type="paragraph" w:styleId="Sinespaciado">
+    <w:name w:val="No Spacing"/>
+    <w:link w:val="SinespaciadoCar"/>
+    <w:uiPriority w:val="1"/>
+    <w:qFormat/>
+    <w:rsid w:val="00994690"/>
+    <w:pPr>
+      <w:spacing w:after="0" w:line="240" w:lineRule="auto"/>
+    </w:pPr>
+    <w:rPr>
+      <w:rFonts w:eastAsiaTheme="minorEastAsia"/>
+      <w:lang w:eastAsia="es-ES"/>
+    </w:rPr>
+  </w:style>
+  <w:style w:type="character" w:customStyle="1" w:styleId="SinespaciadoCar">
+    <w:name w:val="Sin espaciado Car"/>
+    <w:basedOn w:val="Fuentedeprrafopredeter"/>
+    <w:link w:val="Sinespaciado"/>
+    <w:uiPriority w:val="1"/>
+    <w:rsid w:val="00994690"/>
+    <w:rPr>
+      <w:rFonts w:eastAsiaTheme="minorEastAsia"/>
+      <w:lang w:eastAsia="es-ES"/>
+    </w:rPr>
+  </w:style>
+  <w:style w:type="character" w:customStyle="1" w:styleId="Ttulo1Car">
+    <w:name w:val="Título 1 Car"/>
+    <w:basedOn w:val="Fuentedeprrafopredeter"/>
+    <w:link w:val="Ttulo1"/>
+    <w:uiPriority w:val="9"/>
+    <w:rsid w:val="00B43414"/>
+    <w:rPr>
+      <w:rFonts w:asciiTheme="majorHAnsi" w:eastAsiaTheme="majorEastAsia" w:hAnsiTheme="majorHAnsi" w:cstheme="majorBidi"/>
+      <w:color w:val="2E74B5" w:themeColor="accent1" w:themeShade="BF"/>
+      <w:sz w:val="32"/>
+      <w:szCs w:val="32"/>
+    </w:rPr>
+  </w:style>
+  <w:style w:type="paragraph" w:styleId="TtuloTDC">
+    <w:name w:val="TOC Heading"/>
+    <w:basedOn w:val="Ttulo1"/>
+    <w:next w:val="Normal"/>
+    <w:uiPriority w:val="39"/>
+    <w:unhideWhenUsed/>
+    <w:qFormat/>
+    <w:rsid w:val="00B43414"/>
+    <w:pPr>
+      <w:outlineLvl w:val="9"/>
+    </w:pPr>
+    <w:rPr>
+      <w:lang w:eastAsia="es-ES"/>
+    </w:rPr>
+  </w:style>
+  <w:style w:type="paragraph" w:styleId="TDC1">
+    <w:name w:val="toc 1"/>
+    <w:basedOn w:val="Normal"/>
+    <w:next w:val="Normal"/>
+    <w:autoRedefine/>
+    <w:uiPriority w:val="39"/>
+    <w:unhideWhenUsed/>
+    <w:rsid w:val="00DF380B"/>
+    <w:pPr>
+      <w:spacing w:after="100"/>
+    </w:pPr>
+  </w:style>
+  <w:style w:type="character" w:styleId="Hipervnculo">
+    <w:name w:val="Hyperlink"/>
+    <w:basedOn w:val="Fuentedeprrafopredeter"/>
+    <w:uiPriority w:val="99"/>
+    <w:unhideWhenUsed/>
+    <w:rsid w:val="00DF380B"/>
+    <w:rPr>
+      <w:color w:val="0563C1" w:themeColor="hyperlink"/>
+      <w:u w:val="single"/>
+    </w:rPr>
+  </w:style>
+  <w:style w:type="character" w:customStyle="1" w:styleId="Ttulo4Car">
+    <w:name w:val="Título 4 Car"/>
+    <w:basedOn w:val="Fuentedeprrafopredeter"/>
+    <w:link w:val="Ttulo4"/>
+    <w:uiPriority w:val="9"/>
+    <w:semiHidden/>
+    <w:rsid w:val="00DF380B"/>
+    <w:rPr>
+      <w:rFonts w:asciiTheme="majorHAnsi" w:eastAsiaTheme="majorEastAsia" w:hAnsiTheme="majorHAnsi" w:cstheme="majorBidi"/>
+      <w:i/>
+      <w:iCs/>
+      <w:color w:val="2E74B5" w:themeColor="accent1" w:themeShade="BF"/>
+    </w:rPr>
   </w:style>
 </w:styles>
 </file>
@@ -699,4 +2401,16 @@
     </a:ext>
   </a:extLst>
 </a:theme>
+</file>
+
+<file path=customXml/item1.xml><?xml version="1.0" encoding="utf-8"?>
+<b:Sources xmlns:b="http://schemas.openxmlformats.org/officeDocument/2006/bibliography" xmlns="http://schemas.openxmlformats.org/officeDocument/2006/bibliography" SelectedStyle="\APASixthEditionOfficeOnline.xsl" StyleName="APA" Version="6"/>
+</file>
+
+<file path=customXml/itemProps1.xml><?xml version="1.0" encoding="utf-8"?>
+<ds:datastoreItem xmlns:ds="http://schemas.openxmlformats.org/officeDocument/2006/customXml" ds:itemID="{6791BE63-7FE2-4E19-80B6-B34002B4D62B}">
+  <ds:schemaRefs>
+    <ds:schemaRef ds:uri="http://schemas.openxmlformats.org/officeDocument/2006/bibliography"/>
+  </ds:schemaRefs>
+</ds:datastoreItem>
 </file>
</xml_diff>

<commit_message>
se borra archivo temporal
</commit_message>
<xml_diff>
--- a/Práctica 2 - Guía de estilo/Práctica 2.docx
+++ b/Práctica 2 - Guía de estilo/Práctica 2.docx
@@ -1,6 +1,6 @@
 
 <file path=word/document.xml><?xml version="1.0" encoding="utf-8"?>
-<w:document xmlns:wpc="http://schemas.microsoft.com/office/word/2010/wordprocessingCanvas" xmlns:cx="http://schemas.microsoft.com/office/drawing/2014/chartex" xmlns:mc="http://schemas.openxmlformats.org/markup-compatibility/2006" xmlns:o="urn:schemas-microsoft-com:office:office" xmlns:r="http://schemas.openxmlformats.org/officeDocument/2006/relationships" xmlns:m="http://schemas.openxmlformats.org/officeDocument/2006/math" xmlns:v="urn:schemas-microsoft-com:vml" xmlns:wp14="http://schemas.microsoft.com/office/word/2010/wordprocessingDrawing" xmlns:wp="http://schemas.openxmlformats.org/drawingml/2006/wordprocessingDrawing" xmlns:w10="urn:schemas-microsoft-com:office:word" xmlns:w="http://schemas.openxmlformats.org/wordprocessingml/2006/main" xmlns:w14="http://schemas.microsoft.com/office/word/2010/wordml" xmlns:w15="http://schemas.microsoft.com/office/word/2012/wordml" xmlns:w16se="http://schemas.microsoft.com/office/word/2015/wordml/symex" xmlns:wpg="http://schemas.microsoft.com/office/word/2010/wordprocessingGroup" xmlns:wpi="http://schemas.microsoft.com/office/word/2010/wordprocessingInk" xmlns:wne="http://schemas.microsoft.com/office/word/2006/wordml" xmlns:wps="http://schemas.microsoft.com/office/word/2010/wordprocessingShape" mc:Ignorable="w14 w15 w16se wp14">
+<w:document xmlns:wpc="http://schemas.microsoft.com/office/word/2010/wordprocessingCanvas" xmlns:cx="http://schemas.microsoft.com/office/drawing/2014/chartex" xmlns:cx1="http://schemas.microsoft.com/office/drawing/2015/9/8/chartex" xmlns:cx2="http://schemas.microsoft.com/office/drawing/2015/10/21/chartex" xmlns:cx3="http://schemas.microsoft.com/office/drawing/2016/5/9/chartex" xmlns:cx4="http://schemas.microsoft.com/office/drawing/2016/5/10/chartex" xmlns:cx5="http://schemas.microsoft.com/office/drawing/2016/5/11/chartex" xmlns:cx6="http://schemas.microsoft.com/office/drawing/2016/5/12/chartex" xmlns:cx7="http://schemas.microsoft.com/office/drawing/2016/5/13/chartex" xmlns:cx8="http://schemas.microsoft.com/office/drawing/2016/5/14/chartex" xmlns:mc="http://schemas.openxmlformats.org/markup-compatibility/2006" xmlns:aink="http://schemas.microsoft.com/office/drawing/2016/ink" xmlns:am3d="http://schemas.microsoft.com/office/drawing/2017/model3d" xmlns:o="urn:schemas-microsoft-com:office:office" xmlns:r="http://schemas.openxmlformats.org/officeDocument/2006/relationships" xmlns:m="http://schemas.openxmlformats.org/officeDocument/2006/math" xmlns:v="urn:schemas-microsoft-com:vml" xmlns:wp14="http://schemas.microsoft.com/office/word/2010/wordprocessingDrawing" xmlns:wp="http://schemas.openxmlformats.org/drawingml/2006/wordprocessingDrawing" xmlns:w10="urn:schemas-microsoft-com:office:word" xmlns:w="http://schemas.openxmlformats.org/wordprocessingml/2006/main" xmlns:w14="http://schemas.microsoft.com/office/word/2010/wordml" xmlns:w15="http://schemas.microsoft.com/office/word/2012/wordml" xmlns:w16cex="http://schemas.microsoft.com/office/word/2018/wordml/cex" xmlns:w16cid="http://schemas.microsoft.com/office/word/2016/wordml/cid" xmlns:w16="http://schemas.microsoft.com/office/word/2018/wordml" xmlns:w16se="http://schemas.microsoft.com/office/word/2015/wordml/symex" xmlns:wpg="http://schemas.microsoft.com/office/word/2010/wordprocessingGroup" xmlns:wpi="http://schemas.microsoft.com/office/word/2010/wordprocessingInk" xmlns:wne="http://schemas.microsoft.com/office/word/2006/wordml" xmlns:wps="http://schemas.microsoft.com/office/word/2010/wordprocessingShape" mc:Ignorable="w14 w15 w16se w16cid w16 w16cex wp14">
   <w:body>
     <w:sdt>
       <w:sdtPr>
@@ -10,6 +10,7 @@
           <w:docPartUnique/>
         </w:docPartObj>
       </w:sdtPr>
+      <w:sdtEndPr/>
       <w:sdtContent>
         <w:p>
           <w:r>
@@ -19,7 +20,7 @@
             <mc:AlternateContent>
               <mc:Choice Requires="wps">
                 <w:drawing>
-                  <wp:anchor distT="0" distB="0" distL="114300" distR="114300" simplePos="0" relativeHeight="251659264" behindDoc="0" locked="0" layoutInCell="1" allowOverlap="1">
+                  <wp:anchor distT="0" distB="0" distL="114300" distR="114300" simplePos="0" relativeHeight="251659264" behindDoc="0" locked="0" layoutInCell="1" allowOverlap="1" wp14:anchorId="2D88EE87" wp14:editId="79337B98">
                     <wp:simplePos x="0" y="0"/>
                     <wp:positionH relativeFrom="page">
                       <wp:align>center</wp:align>
@@ -84,8 +85,8 @@
                                   <w:tblLook w:val="04A0" w:firstRow="1" w:lastRow="0" w:firstColumn="1" w:lastColumn="0" w:noHBand="0" w:noVBand="1"/>
                                 </w:tblPr>
                                 <w:tblGrid>
-                                  <w:gridCol w:w="5748"/>
-                                  <w:gridCol w:w="5444"/>
+                                  <w:gridCol w:w="5610"/>
+                                  <w:gridCol w:w="2503"/>
                                 </w:tblGrid>
                                 <w:tr>
                                   <w:trPr>
@@ -106,7 +107,7 @@
                                           <w:lang w:eastAsia="es-ES"/>
                                         </w:rPr>
                                         <w:drawing>
-                                          <wp:inline distT="0" distB="0" distL="0" distR="0" wp14:anchorId="747B94F5" wp14:editId="7AC1B030">
+                                          <wp:inline distT="0" distB="0" distL="0" distR="0" wp14:anchorId="17490023" wp14:editId="6696F556">
                                             <wp:extent cx="3098549" cy="3276600"/>
                                             <wp:effectExtent l="0" t="0" r="6985" b="0"/>
                                             <wp:docPr id="1" name="Imagen 1"/>
@@ -157,6 +158,7 @@
                                         <w:dataBinding w:prefixMappings="xmlns:ns0='http://purl.org/dc/elements/1.1/' xmlns:ns1='http://schemas.openxmlformats.org/package/2006/metadata/core-properties' " w:xpath="/ns1:coreProperties[1]/ns0:title[1]" w:storeItemID="{6C3C8BC8-F283-45AE-878A-BAB7291924A1}"/>
                                         <w:text/>
                                       </w:sdtPr>
+                                      <w:sdtEndPr/>
                                       <w:sdtContent>
                                         <w:p>
                                           <w:pPr>
@@ -198,6 +200,7 @@
                                         <w:dataBinding w:prefixMappings="xmlns:ns0='http://purl.org/dc/elements/1.1/' xmlns:ns1='http://schemas.openxmlformats.org/package/2006/metadata/core-properties' " w:xpath="/ns1:coreProperties[1]/ns0:subject[1]" w:storeItemID="{6C3C8BC8-F283-45AE-878A-BAB7291924A1}"/>
                                         <w:text/>
                                       </w:sdtPr>
+                                      <w:sdtEndPr/>
                                       <w:sdtContent>
                                         <w:p>
                                           <w:pPr>
@@ -236,6 +239,7 @@
                                         <w:dataBinding w:prefixMappings="xmlns:ns0='http://schemas.microsoft.com/office/2006/coverPageProps' " w:xpath="/ns0:CoverPageProperties[1]/ns0:Abstract[1]" w:storeItemID="{55AF091B-3C7A-41E3-B477-F2FDAA23CFDA}"/>
                                         <w:text/>
                                       </w:sdtPr>
+                                      <w:sdtEndPr/>
                                       <w:sdtContent>
                                         <w:p>
                                           <w:pPr>
@@ -602,7 +606,7 @@
               </mc:Choice>
               <mc:Fallback>
                 <w:pict>
-                  <v:shapetype id="_x0000_t202" coordsize="21600,21600" o:spt="202" path="m,l,21600r21600,l21600,xe">
+                  <v:shapetype w14:anchorId="2D88EE87" id="_x0000_t202" coordsize="21600,21600" o:spt="202" path="m,l,21600r21600,l21600,xe">
                     <v:stroke joinstyle="miter"/>
                     <v:path gradientshapeok="t" o:connecttype="rect"/>
                   </v:shapetype>
@@ -625,8 +629,8 @@
                             <w:tblLook w:val="04A0" w:firstRow="1" w:lastRow="0" w:firstColumn="1" w:lastColumn="0" w:noHBand="0" w:noVBand="1"/>
                           </w:tblPr>
                           <w:tblGrid>
-                            <w:gridCol w:w="5748"/>
-                            <w:gridCol w:w="5444"/>
+                            <w:gridCol w:w="5610"/>
+                            <w:gridCol w:w="2503"/>
                           </w:tblGrid>
                           <w:tr>
                             <w:trPr>
@@ -647,7 +651,7 @@
                                     <w:lang w:eastAsia="es-ES"/>
                                   </w:rPr>
                                   <w:drawing>
-                                    <wp:inline distT="0" distB="0" distL="0" distR="0" wp14:anchorId="747B94F5" wp14:editId="7AC1B030">
+                                    <wp:inline distT="0" distB="0" distL="0" distR="0" wp14:anchorId="17490023" wp14:editId="6696F556">
                                       <wp:extent cx="3098549" cy="3276600"/>
                                       <wp:effectExtent l="0" t="0" r="6985" b="0"/>
                                       <wp:docPr id="1" name="Imagen 1"/>
@@ -698,6 +702,7 @@
                                   <w:dataBinding w:prefixMappings="xmlns:ns0='http://purl.org/dc/elements/1.1/' xmlns:ns1='http://schemas.openxmlformats.org/package/2006/metadata/core-properties' " w:xpath="/ns1:coreProperties[1]/ns0:title[1]" w:storeItemID="{6C3C8BC8-F283-45AE-878A-BAB7291924A1}"/>
                                   <w:text/>
                                 </w:sdtPr>
+                                <w:sdtEndPr/>
                                 <w:sdtContent>
                                   <w:p>
                                     <w:pPr>
@@ -739,6 +744,7 @@
                                   <w:dataBinding w:prefixMappings="xmlns:ns0='http://purl.org/dc/elements/1.1/' xmlns:ns1='http://schemas.openxmlformats.org/package/2006/metadata/core-properties' " w:xpath="/ns1:coreProperties[1]/ns0:subject[1]" w:storeItemID="{6C3C8BC8-F283-45AE-878A-BAB7291924A1}"/>
                                   <w:text/>
                                 </w:sdtPr>
+                                <w:sdtEndPr/>
                                 <w:sdtContent>
                                   <w:p>
                                     <w:pPr>
@@ -777,6 +783,7 @@
                                   <w:dataBinding w:prefixMappings="xmlns:ns0='http://schemas.microsoft.com/office/2006/coverPageProps' " w:xpath="/ns0:CoverPageProperties[1]/ns0:Abstract[1]" w:storeItemID="{55AF091B-3C7A-41E3-B477-F2FDAA23CFDA}"/>
                                   <w:text/>
                                 </w:sdtPr>
+                                <w:sdtEndPr/>
                                 <w:sdtContent>
                                   <w:p>
                                     <w:pPr>
@@ -1137,6 +1144,13 @@
     </w:sdt>
     <w:sdt>
       <w:sdtPr>
+        <w:rPr>
+          <w:rFonts w:asciiTheme="minorHAnsi" w:eastAsiaTheme="minorHAnsi" w:hAnsiTheme="minorHAnsi" w:cstheme="minorBidi"/>
+          <w:color w:val="auto"/>
+          <w:sz w:val="22"/>
+          <w:szCs w:val="22"/>
+          <w:lang w:eastAsia="en-US"/>
+        </w:rPr>
         <w:id w:val="286013631"/>
         <w:docPartObj>
           <w:docPartGallery w:val="Table of Contents"/>
@@ -1145,13 +1159,8 @@
       </w:sdtPr>
       <w:sdtEndPr>
         <w:rPr>
-          <w:rFonts w:asciiTheme="minorHAnsi" w:eastAsiaTheme="minorHAnsi" w:hAnsiTheme="minorHAnsi" w:cstheme="minorBidi"/>
           <w:b/>
           <w:bCs/>
-          <w:color w:val="auto"/>
-          <w:sz w:val="22"/>
-          <w:szCs w:val="22"/>
-          <w:lang w:eastAsia="en-US"/>
         </w:rPr>
       </w:sdtEndPr>
       <w:sdtContent>
@@ -1464,10 +1473,7 @@
       </w:sdtContent>
     </w:sdt>
     <w:p/>
-    <w:p>
-      <w:bookmarkStart w:id="0" w:name="_GoBack"/>
-      <w:bookmarkEnd w:id="0"/>
-    </w:p>
+    <w:p/>
     <w:p/>
     <w:p/>
     <w:p/>
@@ -1498,7 +1504,7 @@
       <w:pPr>
         <w:pStyle w:val="Ttulo1"/>
       </w:pPr>
-      <w:bookmarkStart w:id="1" w:name="_Toc52903413"/>
+      <w:bookmarkStart w:id="0" w:name="_Toc52903413"/>
       <w:r>
         <w:t>1</w:t>
       </w:r>
@@ -1508,42 +1514,80 @@
       <w:r>
         <w:t>Logo</w:t>
       </w:r>
-      <w:bookmarkEnd w:id="1"/>
+      <w:bookmarkEnd w:id="0"/>
     </w:p>
     <w:p>
       <w:pPr>
         <w:pStyle w:val="Ttulo1"/>
       </w:pPr>
-      <w:bookmarkStart w:id="2" w:name="_Toc52903414"/>
+      <w:bookmarkStart w:id="1" w:name="_Toc52903414"/>
       <w:r>
         <w:t>2</w:t>
       </w:r>
       <w:r>
-        <w:t xml:space="preserve">.- </w:t>
+        <w:t>.- Paleta cromática</w:t>
       </w:r>
+      <w:bookmarkEnd w:id="1"/>
+    </w:p>
+    <w:p>
       <w:r>
-        <w:t xml:space="preserve">Paleta </w:t>
+        <w:t>cvcv</w:t>
       </w:r>
+    </w:p>
+    <w:p>
       <w:r>
-        <w:t>cromática</w:t>
+        <w:rPr>
+          <w:noProof/>
+        </w:rPr>
+        <w:drawing>
+          <wp:inline distT="0" distB="0" distL="0" distR="0" wp14:anchorId="28AA1260" wp14:editId="3739BE7C">
+            <wp:extent cx="5400040" cy="2221865"/>
+            <wp:effectExtent l="0" t="0" r="0" b="6985"/>
+            <wp:docPr id="2" name="Imagen 2"/>
+            <wp:cNvGraphicFramePr>
+              <a:graphicFrameLocks xmlns:a="http://schemas.openxmlformats.org/drawingml/2006/main" noChangeAspect="1"/>
+            </wp:cNvGraphicFramePr>
+            <a:graphic xmlns:a="http://schemas.openxmlformats.org/drawingml/2006/main">
+              <a:graphicData uri="http://schemas.openxmlformats.org/drawingml/2006/picture">
+                <pic:pic xmlns:pic="http://schemas.openxmlformats.org/drawingml/2006/picture">
+                  <pic:nvPicPr>
+                    <pic:cNvPr id="1" name=""/>
+                    <pic:cNvPicPr/>
+                  </pic:nvPicPr>
+                  <pic:blipFill>
+                    <a:blip r:embed="rId6"/>
+                    <a:stretch>
+                      <a:fillRect/>
+                    </a:stretch>
+                  </pic:blipFill>
+                  <pic:spPr>
+                    <a:xfrm>
+                      <a:off x="0" y="0"/>
+                      <a:ext cx="5400040" cy="2221865"/>
+                    </a:xfrm>
+                    <a:prstGeom prst="rect">
+                      <a:avLst/>
+                    </a:prstGeom>
+                  </pic:spPr>
+                </pic:pic>
+              </a:graphicData>
+            </a:graphic>
+          </wp:inline>
+        </w:drawing>
       </w:r>
-      <w:bookmarkEnd w:id="2"/>
     </w:p>
     <w:p>
       <w:pPr>
         <w:pStyle w:val="Ttulo1"/>
       </w:pPr>
-      <w:bookmarkStart w:id="3" w:name="_Toc52903415"/>
+      <w:bookmarkStart w:id="2" w:name="_Toc52903415"/>
       <w:r>
         <w:t>3</w:t>
       </w:r>
       <w:r>
-        <w:t xml:space="preserve">.- </w:t>
+        <w:t>.- Tipografías</w:t>
       </w:r>
-      <w:r>
-        <w:t>Tipografías</w:t>
-      </w:r>
-      <w:bookmarkEnd w:id="3"/>
+      <w:bookmarkEnd w:id="2"/>
     </w:p>
     <w:p>
       <w:pPr>
@@ -1552,7 +1596,7 @@
           <w:rStyle w:val="Ttulo1Car"/>
         </w:rPr>
       </w:pPr>
-      <w:bookmarkStart w:id="4" w:name="_Toc52903416"/>
+      <w:bookmarkStart w:id="3" w:name="_Toc52903416"/>
       <w:r>
         <w:t>4</w:t>
       </w:r>
@@ -1565,7 +1609,7 @@
         </w:rPr>
         <w:t>Estilo visual</w:t>
       </w:r>
-      <w:bookmarkEnd w:id="4"/>
+      <w:bookmarkEnd w:id="3"/>
     </w:p>
     <w:p>
       <w:pPr>
@@ -1585,7 +1629,7 @@
 </file>
 
 <file path=word/styles.xml><?xml version="1.0" encoding="utf-8"?>
-<w:styles xmlns:mc="http://schemas.openxmlformats.org/markup-compatibility/2006" xmlns:r="http://schemas.openxmlformats.org/officeDocument/2006/relationships" xmlns:w="http://schemas.openxmlformats.org/wordprocessingml/2006/main" xmlns:w14="http://schemas.microsoft.com/office/word/2010/wordml" xmlns:w15="http://schemas.microsoft.com/office/word/2012/wordml" xmlns:w16se="http://schemas.microsoft.com/office/word/2015/wordml/symex" mc:Ignorable="w14 w15 w16se">
+<w:styles xmlns:mc="http://schemas.openxmlformats.org/markup-compatibility/2006" xmlns:r="http://schemas.openxmlformats.org/officeDocument/2006/relationships" xmlns:w="http://schemas.openxmlformats.org/wordprocessingml/2006/main" xmlns:w14="http://schemas.microsoft.com/office/word/2010/wordml" xmlns:w15="http://schemas.microsoft.com/office/word/2012/wordml" xmlns:w16cex="http://schemas.microsoft.com/office/word/2018/wordml/cex" xmlns:w16cid="http://schemas.microsoft.com/office/word/2016/wordml/cid" xmlns:w16="http://schemas.microsoft.com/office/word/2018/wordml" xmlns:w16se="http://schemas.microsoft.com/office/word/2015/wordml/symex" mc:Ignorable="w14 w15 w16se w16cid w16 w16cex">
   <w:docDefaults>
     <w:rPrDefault>
       <w:rPr>
@@ -1601,7 +1645,7 @@
       </w:pPr>
     </w:pPrDefault>
   </w:docDefaults>
-  <w:latentStyles w:defLockedState="0" w:defUIPriority="99" w:defSemiHidden="0" w:defUnhideWhenUsed="0" w:defQFormat="0" w:count="371">
+  <w:latentStyles w:defLockedState="0" w:defUIPriority="99" w:defSemiHidden="0" w:defUnhideWhenUsed="0" w:defQFormat="0" w:count="376">
     <w:lsdException w:name="Normal" w:uiPriority="0" w:qFormat="1"/>
     <w:lsdException w:name="heading 1" w:uiPriority="9" w:qFormat="1"/>
     <w:lsdException w:name="heading 2" w:semiHidden="1" w:uiPriority="9" w:unhideWhenUsed="1" w:qFormat="1"/>
@@ -1707,7 +1751,6 @@
     <w:lsdException w:name="HTML Sample" w:semiHidden="1" w:unhideWhenUsed="1"/>
     <w:lsdException w:name="HTML Typewriter" w:semiHidden="1" w:unhideWhenUsed="1"/>
     <w:lsdException w:name="HTML Variable" w:semiHidden="1" w:unhideWhenUsed="1"/>
-    <w:lsdException w:name="Normal Table" w:semiHidden="1" w:unhideWhenUsed="1"/>
     <w:lsdException w:name="annotation subject" w:semiHidden="1" w:unhideWhenUsed="1"/>
     <w:lsdException w:name="No List" w:semiHidden="1" w:unhideWhenUsed="1"/>
     <w:lsdException w:name="Outline List 1" w:semiHidden="1" w:unhideWhenUsed="1"/>
@@ -1750,11 +1793,8 @@
     <w:lsdException w:name="Table Contemporary" w:semiHidden="1" w:unhideWhenUsed="1"/>
     <w:lsdException w:name="Table Elegant" w:semiHidden="1" w:unhideWhenUsed="1"/>
     <w:lsdException w:name="Table Professional" w:semiHidden="1" w:unhideWhenUsed="1"/>
-    <w:lsdException w:name="Table Subtle 1" w:semiHidden="1" w:unhideWhenUsed="1"/>
     <w:lsdException w:name="Table Subtle 2" w:semiHidden="1" w:unhideWhenUsed="1"/>
     <w:lsdException w:name="Table Web 1" w:semiHidden="1" w:unhideWhenUsed="1"/>
-    <w:lsdException w:name="Table Web 2" w:semiHidden="1" w:unhideWhenUsed="1"/>
-    <w:lsdException w:name="Table Web 3" w:semiHidden="1" w:unhideWhenUsed="1"/>
     <w:lsdException w:name="Balloon Text" w:semiHidden="1" w:unhideWhenUsed="1"/>
     <w:lsdException w:name="Table Grid" w:uiPriority="39"/>
     <w:lsdException w:name="Table Theme" w:semiHidden="1" w:unhideWhenUsed="1"/>
@@ -1973,6 +2013,11 @@
     <w:lsdException w:name="List Table 5 Dark Accent 6" w:uiPriority="50"/>
     <w:lsdException w:name="List Table 6 Colorful Accent 6" w:uiPriority="51"/>
     <w:lsdException w:name="List Table 7 Colorful Accent 6" w:uiPriority="52"/>
+    <w:lsdException w:name="Mention" w:semiHidden="1" w:unhideWhenUsed="1"/>
+    <w:lsdException w:name="Smart Hyperlink" w:semiHidden="1" w:unhideWhenUsed="1"/>
+    <w:lsdException w:name="Hashtag" w:semiHidden="1" w:unhideWhenUsed="1"/>
+    <w:lsdException w:name="Unresolved Mention" w:semiHidden="1" w:unhideWhenUsed="1"/>
+    <w:lsdException w:name="Smart Link" w:semiHidden="1" w:unhideWhenUsed="1"/>
   </w:latentStyles>
   <w:style w:type="paragraph" w:default="1" w:styleId="Normal">
     <w:name w:val="Normal"/>

</xml_diff>